<commit_message>
Apstrakt dopunjen trenutnim rezultatima
</commit_message>
<xml_diff>
--- a/elektrokonverzija.docx
+++ b/elektrokonverzija.docx
@@ -18,7 +18,16 @@
           <w:szCs w:val="24"/>
           <w:lang w:val="en-GB"/>
         </w:rPr>
-        <w:t>Prediction of short-term success of electrical cardioversion using Bayesian networks</w:t>
+        <w:t>Prediction of short-term succ</w:t>
+      </w:r>
+      <w:r>
+        <w:rPr>
+          <w:rFonts w:ascii="Times New Roman" w:hAnsi="Times New Roman" w:cs="Times New Roman"/>
+          <w:sz w:val="24"/>
+          <w:szCs w:val="24"/>
+          <w:lang w:val="en-GB"/>
+        </w:rPr>
+        <w:t>ess of electrical cardioversion</w:t>
       </w:r>
     </w:p>
     <w:p>
@@ -249,7 +258,23 @@
           <w:sz w:val="24"/>
           <w:szCs w:val="24"/>
         </w:rPr>
-        <w:t xml:space="preserve">lectrical cardioversion is a medical technique that uses </w:t>
+        <w:t xml:space="preserve">lectrical cardioversion is a medical technique </w:t>
+      </w:r>
+      <w:r>
+        <w:rPr>
+          <w:rFonts w:ascii="Times New Roman" w:hAnsi="Times New Roman" w:cs="Times New Roman"/>
+          <w:sz w:val="24"/>
+          <w:szCs w:val="24"/>
+        </w:rPr>
+        <w:t>that</w:t>
+      </w:r>
+      <w:r>
+        <w:rPr>
+          <w:rFonts w:ascii="Times New Roman" w:hAnsi="Times New Roman" w:cs="Times New Roman"/>
+          <w:sz w:val="24"/>
+          <w:szCs w:val="24"/>
+        </w:rPr>
+        <w:t xml:space="preserve"> uses </w:t>
       </w:r>
       <w:r>
         <w:rPr>
@@ -329,6 +354,14 @@
           <w:sz w:val="24"/>
           <w:szCs w:val="24"/>
         </w:rPr>
+        <w:t xml:space="preserve"> that is</w:t>
+      </w:r>
+      <w:r>
+        <w:rPr>
+          <w:rFonts w:ascii="Times New Roman" w:hAnsi="Times New Roman" w:cs="Times New Roman"/>
+          <w:sz w:val="24"/>
+          <w:szCs w:val="24"/>
+        </w:rPr>
         <w:t xml:space="preserve"> </w:t>
       </w:r>
       <w:r>
@@ -425,7 +458,15 @@
           <w:sz w:val="24"/>
           <w:szCs w:val="24"/>
         </w:rPr>
-        <w:t>however,</w:t>
+        <w:t>unfortunately</w:t>
+      </w:r>
+      <w:r>
+        <w:rPr>
+          <w:rFonts w:ascii="Times New Roman" w:hAnsi="Times New Roman" w:cs="Times New Roman"/>
+          <w:sz w:val="24"/>
+          <w:szCs w:val="24"/>
+        </w:rPr>
+        <w:t>,</w:t>
       </w:r>
       <w:r>
         <w:rPr>
@@ -857,7 +898,23 @@
           <w:sz w:val="24"/>
           <w:szCs w:val="24"/>
         </w:rPr>
-        <w:t xml:space="preserve"> Extra attention was given to data preprocessing and exploratory analysis, as well as predictor</w:t>
+        <w:t xml:space="preserve"> </w:t>
+      </w:r>
+      <w:r>
+        <w:rPr>
+          <w:rFonts w:ascii="Times New Roman" w:hAnsi="Times New Roman" w:cs="Times New Roman"/>
+          <w:sz w:val="24"/>
+          <w:szCs w:val="24"/>
+        </w:rPr>
+        <w:t>Extra</w:t>
+      </w:r>
+      <w:r>
+        <w:rPr>
+          <w:rFonts w:ascii="Times New Roman" w:hAnsi="Times New Roman" w:cs="Times New Roman"/>
+          <w:sz w:val="24"/>
+          <w:szCs w:val="24"/>
+        </w:rPr>
+        <w:t xml:space="preserve"> attention was given to data preprocessing and exploratory analysis, as well as predictor</w:t>
       </w:r>
       <w:r>
         <w:rPr>
@@ -866,6 +923,242 @@
           <w:szCs w:val="24"/>
         </w:rPr>
         <w:t xml:space="preserve"> (feature) importance</w:t>
+      </w:r>
+      <w:r>
+        <w:rPr>
+          <w:rFonts w:ascii="Times New Roman" w:hAnsi="Times New Roman" w:cs="Times New Roman"/>
+          <w:sz w:val="24"/>
+          <w:szCs w:val="24"/>
+        </w:rPr>
+        <w:t>.</w:t>
+      </w:r>
+    </w:p>
+    <w:p>
+      <w:pPr>
+        <w:ind w:firstLine="0"/>
+        <w:rPr>
+          <w:rFonts w:ascii="Times New Roman" w:hAnsi="Times New Roman" w:cs="Times New Roman"/>
+          <w:sz w:val="24"/>
+          <w:szCs w:val="24"/>
+        </w:rPr>
+      </w:pPr>
+    </w:p>
+    <w:p>
+      <w:pPr>
+        <w:ind w:firstLine="0"/>
+        <w:rPr>
+          <w:rFonts w:ascii="Times New Roman" w:hAnsi="Times New Roman" w:cs="Times New Roman"/>
+          <w:sz w:val="24"/>
+          <w:szCs w:val="24"/>
+        </w:rPr>
+      </w:pPr>
+      <w:r>
+        <w:rPr>
+          <w:rFonts w:ascii="Times New Roman" w:hAnsi="Times New Roman" w:cs="Times New Roman"/>
+          <w:sz w:val="24"/>
+          <w:szCs w:val="24"/>
+        </w:rPr>
+        <w:t>Obtained results include several Bayesian network structu</w:t>
+      </w:r>
+      <w:r>
+        <w:rPr>
+          <w:rFonts w:ascii="Times New Roman" w:hAnsi="Times New Roman" w:cs="Times New Roman"/>
+          <w:sz w:val="24"/>
+          <w:szCs w:val="24"/>
+        </w:rPr>
+        <w:t>res with fair predictive values</w:t>
+      </w:r>
+      <w:r>
+        <w:rPr>
+          <w:rFonts w:ascii="Times New Roman" w:hAnsi="Times New Roman" w:cs="Times New Roman"/>
+          <w:sz w:val="24"/>
+          <w:szCs w:val="24"/>
+        </w:rPr>
+        <w:t xml:space="preserve"> </w:t>
+      </w:r>
+      <w:r>
+        <w:rPr>
+          <w:rFonts w:ascii="Times New Roman" w:hAnsi="Times New Roman" w:cs="Times New Roman"/>
+          <w:sz w:val="24"/>
+          <w:szCs w:val="24"/>
+        </w:rPr>
+        <w:t xml:space="preserve">and some other similarly successful models. They also </w:t>
+      </w:r>
+      <w:r>
+        <w:rPr>
+          <w:rFonts w:ascii="Times New Roman" w:hAnsi="Times New Roman" w:cs="Times New Roman"/>
+          <w:sz w:val="24"/>
+          <w:szCs w:val="24"/>
+        </w:rPr>
+        <w:t>give</w:t>
+      </w:r>
+      <w:r>
+        <w:rPr>
+          <w:rFonts w:ascii="Times New Roman" w:hAnsi="Times New Roman" w:cs="Times New Roman"/>
+          <w:sz w:val="24"/>
+          <w:szCs w:val="24"/>
+        </w:rPr>
+        <w:t xml:space="preserve"> </w:t>
+      </w:r>
+      <w:r>
+        <w:rPr>
+          <w:rFonts w:ascii="Times New Roman" w:hAnsi="Times New Roman" w:cs="Times New Roman"/>
+          <w:sz w:val="24"/>
+          <w:szCs w:val="24"/>
+        </w:rPr>
+        <w:t>insight into predictor importance,</w:t>
+      </w:r>
+      <w:r>
+        <w:rPr>
+          <w:rFonts w:ascii="Times New Roman" w:hAnsi="Times New Roman" w:cs="Times New Roman"/>
+          <w:sz w:val="24"/>
+          <w:szCs w:val="24"/>
+        </w:rPr>
+        <w:t xml:space="preserve"> such as th</w:t>
+      </w:r>
+      <w:r>
+        <w:rPr>
+          <w:rFonts w:ascii="Times New Roman" w:hAnsi="Times New Roman" w:cs="Times New Roman"/>
+          <w:sz w:val="24"/>
+          <w:szCs w:val="24"/>
+        </w:rPr>
+        <w:t>at</w:t>
+      </w:r>
+      <w:r>
+        <w:rPr>
+          <w:rFonts w:ascii="Times New Roman" w:hAnsi="Times New Roman" w:cs="Times New Roman"/>
+          <w:sz w:val="24"/>
+          <w:szCs w:val="24"/>
+        </w:rPr>
+        <w:t xml:space="preserve"> </w:t>
+      </w:r>
+      <w:r>
+        <w:rPr>
+          <w:rFonts w:ascii="Times New Roman" w:hAnsi="Times New Roman" w:cs="Times New Roman"/>
+          <w:sz w:val="24"/>
+          <w:szCs w:val="24"/>
+        </w:rPr>
+        <w:t>extracted from</w:t>
+      </w:r>
+      <w:r>
+        <w:rPr>
+          <w:rFonts w:ascii="Times New Roman" w:hAnsi="Times New Roman" w:cs="Times New Roman"/>
+          <w:sz w:val="24"/>
+          <w:szCs w:val="24"/>
+        </w:rPr>
+        <w:t xml:space="preserve"> Random Forest Classifier and </w:t>
+      </w:r>
+      <w:r>
+        <w:rPr>
+          <w:rFonts w:ascii="Times New Roman" w:hAnsi="Times New Roman" w:cs="Times New Roman"/>
+          <w:sz w:val="24"/>
+          <w:szCs w:val="24"/>
+        </w:rPr>
+        <w:t>the other one</w:t>
+      </w:r>
+      <w:r>
+        <w:rPr>
+          <w:rFonts w:ascii="Times New Roman" w:hAnsi="Times New Roman" w:cs="Times New Roman"/>
+          <w:sz w:val="24"/>
+          <w:szCs w:val="24"/>
+        </w:rPr>
+        <w:t xml:space="preserve"> in the form of a dendrogram, generated by hiera</w:t>
+      </w:r>
+      <w:r>
+        <w:rPr>
+          <w:rFonts w:ascii="Times New Roman" w:hAnsi="Times New Roman" w:cs="Times New Roman"/>
+          <w:sz w:val="24"/>
+          <w:szCs w:val="24"/>
+        </w:rPr>
+        <w:t>r</w:t>
+      </w:r>
+      <w:r>
+        <w:rPr>
+          <w:rFonts w:ascii="Times New Roman" w:hAnsi="Times New Roman" w:cs="Times New Roman"/>
+          <w:sz w:val="24"/>
+          <w:szCs w:val="24"/>
+        </w:rPr>
+        <w:t>chical clustering on attribute correlations.</w:t>
+      </w:r>
+      <w:r>
+        <w:rPr>
+          <w:rFonts w:ascii="Times New Roman" w:hAnsi="Times New Roman" w:cs="Times New Roman"/>
+          <w:sz w:val="24"/>
+          <w:szCs w:val="24"/>
+        </w:rPr>
+        <w:t xml:space="preserve"> Patient age, heart rate</w:t>
+      </w:r>
+      <w:r>
+        <w:rPr>
+          <w:rFonts w:ascii="Times New Roman" w:hAnsi="Times New Roman" w:cs="Times New Roman"/>
+          <w:sz w:val="24"/>
+          <w:szCs w:val="24"/>
+        </w:rPr>
+        <w:t>,</w:t>
+      </w:r>
+      <w:r>
+        <w:rPr>
+          <w:rFonts w:ascii="Times New Roman" w:hAnsi="Times New Roman" w:cs="Times New Roman"/>
+          <w:sz w:val="24"/>
+          <w:szCs w:val="24"/>
+        </w:rPr>
+        <w:t xml:space="preserve"> and</w:t>
+      </w:r>
+      <w:r>
+        <w:rPr>
+          <w:rFonts w:ascii="Times New Roman" w:hAnsi="Times New Roman" w:cs="Times New Roman"/>
+          <w:sz w:val="24"/>
+          <w:szCs w:val="24"/>
+        </w:rPr>
+        <w:t xml:space="preserve"> total duration of </w:t>
+      </w:r>
+      <w:r>
+        <w:rPr>
+          <w:rFonts w:ascii="Times New Roman" w:hAnsi="Times New Roman" w:cs="Times New Roman"/>
+          <w:sz w:val="24"/>
+          <w:szCs w:val="24"/>
+        </w:rPr>
+        <w:t>the</w:t>
+      </w:r>
+      <w:r>
+        <w:rPr>
+          <w:rFonts w:ascii="Times New Roman" w:hAnsi="Times New Roman" w:cs="Times New Roman"/>
+          <w:sz w:val="24"/>
+          <w:szCs w:val="24"/>
+        </w:rPr>
+        <w:t xml:space="preserve"> indicated heart </w:t>
+      </w:r>
+      <w:r>
+        <w:rPr>
+          <w:rFonts w:ascii="Times New Roman" w:hAnsi="Times New Roman" w:cs="Times New Roman"/>
+          <w:sz w:val="24"/>
+          <w:szCs w:val="24"/>
+        </w:rPr>
+        <w:t>disease</w:t>
+      </w:r>
+      <w:r>
+        <w:rPr>
+          <w:rFonts w:ascii="Times New Roman" w:hAnsi="Times New Roman" w:cs="Times New Roman"/>
+          <w:sz w:val="24"/>
+          <w:szCs w:val="24"/>
+        </w:rPr>
+        <w:t xml:space="preserve"> were marked as </w:t>
+      </w:r>
+      <w:r>
+        <w:rPr>
+          <w:rFonts w:ascii="Times New Roman" w:hAnsi="Times New Roman" w:cs="Times New Roman"/>
+          <w:sz w:val="24"/>
+          <w:szCs w:val="24"/>
+        </w:rPr>
+        <w:t xml:space="preserve">the most </w:t>
+      </w:r>
+      <w:r>
+        <w:rPr>
+          <w:rFonts w:ascii="Times New Roman" w:hAnsi="Times New Roman" w:cs="Times New Roman"/>
+          <w:sz w:val="24"/>
+          <w:szCs w:val="24"/>
+        </w:rPr>
+        <w:t>significant</w:t>
       </w:r>
       <w:r>
         <w:rPr>

</xml_diff>

<commit_message>
Definitivno konačna verzija apstrakta
</commit_message>
<xml_diff>
--- a/elektrokonverzija.docx
+++ b/elektrokonverzija.docx
@@ -593,95 +593,47 @@
           <w:sz w:val="24"/>
           <w:szCs w:val="24"/>
         </w:rPr>
-        <w:t>Dataset, consisting of 147</w:t>
-      </w:r>
-      <w:r>
-        <w:rPr>
-          <w:rFonts w:ascii="Times New Roman" w:hAnsi="Times New Roman" w:cs="Times New Roman"/>
-          <w:sz w:val="24"/>
-          <w:szCs w:val="24"/>
-        </w:rPr>
-        <w:t xml:space="preserve"> unique</w:t>
-      </w:r>
-      <w:r>
-        <w:rPr>
-          <w:rFonts w:ascii="Times New Roman" w:hAnsi="Times New Roman" w:cs="Times New Roman"/>
-          <w:sz w:val="24"/>
-          <w:szCs w:val="24"/>
-        </w:rPr>
-        <w:t xml:space="preserve"> instances, was distributed as part of the master course on </w:t>
-      </w:r>
-      <w:r>
-        <w:rPr>
-          <w:rFonts w:ascii="Times New Roman" w:hAnsi="Times New Roman" w:cs="Times New Roman"/>
-          <w:sz w:val="24"/>
-          <w:szCs w:val="24"/>
-        </w:rPr>
-        <w:t>D</w:t>
-      </w:r>
-      <w:r>
-        <w:rPr>
-          <w:rFonts w:ascii="Times New Roman" w:hAnsi="Times New Roman" w:cs="Times New Roman"/>
-          <w:sz w:val="24"/>
-          <w:szCs w:val="24"/>
-        </w:rPr>
-        <w:t xml:space="preserve">ata </w:t>
-      </w:r>
-      <w:r>
-        <w:rPr>
-          <w:rFonts w:ascii="Times New Roman" w:hAnsi="Times New Roman" w:cs="Times New Roman"/>
-          <w:sz w:val="24"/>
-          <w:szCs w:val="24"/>
-        </w:rPr>
-        <w:t>M</w:t>
-      </w:r>
-      <w:r>
-        <w:rPr>
-          <w:rFonts w:ascii="Times New Roman" w:hAnsi="Times New Roman" w:cs="Times New Roman"/>
-          <w:sz w:val="24"/>
-          <w:szCs w:val="24"/>
-        </w:rPr>
-        <w:t xml:space="preserve">ining in </w:t>
-      </w:r>
-      <w:r>
-        <w:rPr>
-          <w:rFonts w:ascii="Times New Roman" w:hAnsi="Times New Roman" w:cs="Times New Roman"/>
-          <w:sz w:val="24"/>
-          <w:szCs w:val="24"/>
-        </w:rPr>
-        <w:t>B</w:t>
-      </w:r>
-      <w:r>
-        <w:rPr>
-          <w:rFonts w:ascii="Times New Roman" w:hAnsi="Times New Roman" w:cs="Times New Roman"/>
-          <w:sz w:val="24"/>
-          <w:szCs w:val="24"/>
-        </w:rPr>
-        <w:t xml:space="preserve">ioinformatics </w:t>
-      </w:r>
-      <w:r>
-        <w:rPr>
-          <w:rFonts w:ascii="Times New Roman" w:hAnsi="Times New Roman" w:cs="Times New Roman"/>
-          <w:sz w:val="24"/>
-          <w:szCs w:val="24"/>
-        </w:rPr>
-        <w:t>at</w:t>
-      </w:r>
-      <w:r>
-        <w:rPr>
-          <w:rFonts w:ascii="Times New Roman" w:hAnsi="Times New Roman" w:cs="Times New Roman"/>
-          <w:sz w:val="24"/>
-          <w:szCs w:val="24"/>
-        </w:rPr>
-        <w:t xml:space="preserve"> the </w:t>
-      </w:r>
-      <w:r>
-        <w:rPr>
-          <w:rFonts w:ascii="Times New Roman" w:hAnsi="Times New Roman" w:cs="Times New Roman"/>
-          <w:sz w:val="24"/>
-          <w:szCs w:val="24"/>
-        </w:rPr>
-        <w:t>Faculty of Mathematics, University of Belgrade</w:t>
+        <w:t>Dataset, consisti</w:t>
+      </w:r>
+      <w:r>
+        <w:rPr>
+          <w:rFonts w:ascii="Times New Roman" w:hAnsi="Times New Roman" w:cs="Times New Roman"/>
+          <w:sz w:val="24"/>
+          <w:szCs w:val="24"/>
+        </w:rPr>
+        <w:t xml:space="preserve">ng of 147 unique instances, was </w:t>
+      </w:r>
+      <w:r>
+        <w:rPr>
+          <w:rFonts w:ascii="Times New Roman" w:hAnsi="Times New Roman" w:cs="Times New Roman"/>
+          <w:sz w:val="24"/>
+          <w:szCs w:val="24"/>
+        </w:rPr>
+        <w:t>obtained fro</w:t>
+      </w:r>
+      <w:r>
+        <w:rPr>
+          <w:rFonts w:ascii="Times New Roman" w:hAnsi="Times New Roman" w:cs="Times New Roman"/>
+          <w:sz w:val="24"/>
+          <w:szCs w:val="24"/>
+        </w:rPr>
+        <w:t xml:space="preserve">m the Pacemaker Center of the Clinical Center of Serbia and pertains to patients with </w:t>
+      </w:r>
+      <w:r>
+        <w:rPr>
+          <w:rFonts w:ascii="Times New Roman" w:hAnsi="Times New Roman" w:cs="Times New Roman"/>
+          <w:sz w:val="24"/>
+          <w:szCs w:val="24"/>
+        </w:rPr>
+        <w:t xml:space="preserve">electrical </w:t>
+      </w:r>
+      <w:r>
+        <w:rPr>
+          <w:rFonts w:ascii="Times New Roman" w:hAnsi="Times New Roman" w:cs="Times New Roman"/>
+          <w:sz w:val="24"/>
+          <w:szCs w:val="24"/>
+        </w:rPr>
+        <w:t>cardioversion performed from 2014 to 2019</w:t>
       </w:r>
       <w:r>
         <w:rPr>
@@ -3010,7 +2962,6 @@
   <w:style w:type="character" w:default="1" w:styleId="DefaultParagraphFont">
     <w:name w:val="Default Paragraph Font"/>
     <w:uiPriority w:val="1"/>
-    <w:semiHidden/>
     <w:unhideWhenUsed/>
   </w:style>
   <w:style w:type="table" w:default="1" w:styleId="TableNormal">

</xml_diff>